<commit_message>
updating project foodka info
</commit_message>
<xml_diff>
--- a/ProjectFeatures/ProjectPlan-FOODKA.docx
+++ b/ProjectFeatures/ProjectPlan-FOODKA.docx
@@ -231,26 +231,13 @@
               <w:rPr>
                 <w:lang w:val="en-GB"/>
               </w:rPr>
-              <w:t xml:space="preserve">                                                                         </w:t>
-            </w:r>
-            <w:r>
-              <w:rPr>
-                <w:lang w:val="en-GB"/>
-              </w:rPr>
-              <w:t xml:space="preserve">     </w:t>
-            </w:r>
-          </w:p>
-          <w:p>
-            <w:pPr>
-              <w:rPr>
-                <w:lang w:val="en-GB"/>
-              </w:rPr>
-            </w:pPr>
-            <w:r>
-              <w:rPr>
-                <w:lang w:val="en-GB"/>
-              </w:rPr>
-              <w:t xml:space="preserve">                                                                    Comment</w:t>
+              <w:t xml:space="preserve">                                                                              </w:t>
+            </w:r>
+            <w:r>
+              <w:rPr>
+                <w:lang w:val="en-GB"/>
+              </w:rPr>
+              <w:t>task</w:t>
             </w:r>
           </w:p>
         </w:tc>
@@ -311,6 +298,13 @@
           </w:p>
           <w:p>
             <w:pPr>
+              <w:rPr>
+                <w:lang w:val="en-GB"/>
+              </w:rPr>
+            </w:pPr>
+          </w:p>
+          <w:p>
+            <w:pPr>
               <w:jc w:val="center"/>
               <w:rPr>
                 <w:lang w:val="en-GB"/>
@@ -320,7 +314,37 @@
               <w:rPr>
                 <w:lang w:val="en-GB"/>
               </w:rPr>
+              <w:t xml:space="preserve">                              </w:t>
+            </w:r>
+            <w:r>
+              <w:rPr>
+                <w:lang w:val="en-GB"/>
+              </w:rPr>
+              <w:t xml:space="preserve">                                          </w:t>
+            </w:r>
+            <w:r>
+              <w:rPr>
+                <w:lang w:val="en-GB"/>
+              </w:rPr>
               <w:t xml:space="preserve"> </w:t>
+            </w:r>
+            <w:r>
+              <w:rPr>
+                <w:lang w:val="en-GB"/>
+              </w:rPr>
+              <w:t xml:space="preserve">   </w:t>
+            </w:r>
+            <w:r>
+              <w:rPr>
+                <w:lang w:val="en-GB"/>
+              </w:rPr>
+              <w:t>Done</w:t>
+            </w:r>
+            <w:r>
+              <w:rPr>
+                <w:lang w:val="en-GB"/>
+              </w:rPr>
+              <w:t xml:space="preserve">                                           </w:t>
             </w:r>
           </w:p>
         </w:tc>
@@ -457,6 +481,36 @@
                 <w:lang w:val="en-GB"/>
               </w:rPr>
             </w:pPr>
+            <w:r>
+              <w:rPr>
+                <w:lang w:val="en-GB"/>
+              </w:rPr>
+              <w:t xml:space="preserve">                                                       </w:t>
+            </w:r>
+            <w:r>
+              <w:rPr>
+                <w:lang w:val="en-GB"/>
+              </w:rPr>
+              <w:t xml:space="preserve">                     </w:t>
+            </w:r>
+            <w:r>
+              <w:rPr>
+                <w:lang w:val="en-GB"/>
+              </w:rPr>
+              <w:t xml:space="preserve"> </w:t>
+            </w:r>
+            <w:r>
+              <w:rPr>
+                <w:lang w:val="en-GB"/>
+              </w:rPr>
+              <w:t xml:space="preserve"> </w:t>
+            </w:r>
+            <w:r>
+              <w:rPr>
+                <w:lang w:val="en-GB"/>
+              </w:rPr>
+              <w:t>Done</w:t>
+            </w:r>
           </w:p>
           <w:p>
             <w:pPr>
@@ -526,6 +580,52 @@
               <w:t>3</w:t>
             </w:r>
           </w:p>
+          <w:p>
+            <w:pPr>
+              <w:rPr>
+                <w:lang w:val="en-GB"/>
+              </w:rPr>
+            </w:pPr>
+          </w:p>
+          <w:p>
+            <w:pPr>
+              <w:rPr>
+                <w:lang w:val="en-GB"/>
+              </w:rPr>
+            </w:pPr>
+          </w:p>
+          <w:p>
+            <w:pPr>
+              <w:rPr>
+                <w:lang w:val="en-GB"/>
+              </w:rPr>
+            </w:pPr>
+          </w:p>
+          <w:p>
+            <w:pPr>
+              <w:rPr>
+                <w:lang w:val="en-GB"/>
+              </w:rPr>
+            </w:pPr>
+            <w:r>
+              <w:rPr>
+                <w:lang w:val="en-GB"/>
+              </w:rPr>
+              <w:t xml:space="preserve">                                                                             </w:t>
+            </w:r>
+            <w:r>
+              <w:rPr>
+                <w:lang w:val="en-GB"/>
+              </w:rPr>
+              <w:t xml:space="preserve"> </w:t>
+            </w:r>
+            <w:r>
+              <w:rPr>
+                <w:lang w:val="en-GB"/>
+              </w:rPr>
+              <w:t>Done</w:t>
+            </w:r>
+          </w:p>
         </w:tc>
         <w:tc>
           <w:tcPr>
@@ -620,6 +720,13 @@
               </w:rPr>
               <w:t>6.front registration</w:t>
             </w:r>
+          </w:p>
+          <w:p>
+            <w:pPr>
+              <w:rPr>
+                <w:lang w:val="en-GB"/>
+              </w:rPr>
+            </w:pPr>
           </w:p>
         </w:tc>
       </w:tr>
@@ -644,6 +751,52 @@
               <w:t>4</w:t>
             </w:r>
           </w:p>
+          <w:p>
+            <w:pPr>
+              <w:rPr>
+                <w:lang w:val="en-GB"/>
+              </w:rPr>
+            </w:pPr>
+          </w:p>
+          <w:p>
+            <w:pPr>
+              <w:rPr>
+                <w:lang w:val="en-GB"/>
+              </w:rPr>
+            </w:pPr>
+          </w:p>
+          <w:p>
+            <w:pPr>
+              <w:rPr>
+                <w:lang w:val="en-GB"/>
+              </w:rPr>
+            </w:pPr>
+          </w:p>
+          <w:p>
+            <w:pPr>
+              <w:rPr>
+                <w:lang w:val="en-GB"/>
+              </w:rPr>
+            </w:pPr>
+            <w:r>
+              <w:rPr>
+                <w:lang w:val="en-GB"/>
+              </w:rPr>
+              <w:t xml:space="preserve">                                                                          </w:t>
+            </w:r>
+            <w:r>
+              <w:rPr>
+                <w:lang w:val="en-GB"/>
+              </w:rPr>
+              <w:t xml:space="preserve">  </w:t>
+            </w:r>
+            <w:r>
+              <w:rPr>
+                <w:lang w:val="en-GB"/>
+              </w:rPr>
+              <w:t xml:space="preserve"> Done</w:t>
+            </w:r>
+          </w:p>
         </w:tc>
         <w:tc>
           <w:tcPr>
@@ -687,7 +840,35 @@
                 <w:color w:val="FF0000"/>
                 <w:lang w:val="en-GB"/>
               </w:rPr>
-              <w:t>3.password Encryption/decryption</w:t>
+              <w:t>3.password Encryption/</w:t>
+            </w:r>
+            <w:r>
+              <w:rPr>
+                <w:color w:val="FF0000"/>
+                <w:lang w:val="en-GB"/>
+              </w:rPr>
+              <w:t>decryption</w:t>
+            </w:r>
+            <w:r>
+              <w:rPr>
+                <w:color w:val="FF0000"/>
+                <w:lang w:val="en-GB"/>
+              </w:rPr>
+              <w:t xml:space="preserve"> (</w:t>
+            </w:r>
+            <w:r>
+              <w:rPr>
+                <w:color w:val="70AD47" w:themeColor="accent6"/>
+                <w:lang w:val="en-GB"/>
+              </w:rPr>
+              <w:t>my localhost problem</w:t>
+            </w:r>
+            <w:r>
+              <w:rPr>
+                <w:color w:val="FF0000"/>
+                <w:lang w:val="en-GB"/>
+              </w:rPr>
+              <w:t>)</w:t>
             </w:r>
           </w:p>
           <w:p>
@@ -731,8 +912,21 @@
               <w:rPr>
                 <w:lang w:val="en-GB"/>
               </w:rPr>
-              <w:t xml:space="preserve"> url</w:t>
-            </w:r>
+              <w:t xml:space="preserve"> </w:t>
+            </w:r>
+            <w:r>
+              <w:rPr>
+                <w:lang w:val="en-GB"/>
+              </w:rPr>
+              <w:t>URL</w:t>
+            </w:r>
+          </w:p>
+          <w:p>
+            <w:pPr>
+              <w:rPr>
+                <w:lang w:val="en-GB"/>
+              </w:rPr>
+            </w:pPr>
           </w:p>
         </w:tc>
       </w:tr>
@@ -756,6 +950,88 @@
               </w:rPr>
               <w:t>5</w:t>
             </w:r>
+            <w:r>
+              <w:rPr>
+                <w:lang w:val="en-GB"/>
+              </w:rPr>
+              <w:t xml:space="preserve">       </w:t>
+            </w:r>
+          </w:p>
+          <w:p>
+            <w:pPr>
+              <w:rPr>
+                <w:lang w:val="en-GB"/>
+              </w:rPr>
+            </w:pPr>
+          </w:p>
+          <w:p>
+            <w:pPr>
+              <w:rPr>
+                <w:lang w:val="en-GB"/>
+              </w:rPr>
+            </w:pPr>
+          </w:p>
+          <w:p>
+            <w:pPr>
+              <w:rPr>
+                <w:lang w:val="en-GB"/>
+              </w:rPr>
+            </w:pPr>
+          </w:p>
+          <w:p>
+            <w:pPr>
+              <w:rPr>
+                <w:lang w:val="en-GB"/>
+              </w:rPr>
+            </w:pPr>
+            <w:r>
+              <w:rPr>
+                <w:lang w:val="en-GB"/>
+              </w:rPr>
+              <w:t xml:space="preserve">                                                                    </w:t>
+            </w:r>
+            <w:r>
+              <w:rPr>
+                <w:lang w:val="en-GB"/>
+              </w:rPr>
+              <w:t xml:space="preserve">   </w:t>
+            </w:r>
+            <w:r>
+              <w:rPr>
+                <w:lang w:val="en-GB"/>
+              </w:rPr>
+              <w:t xml:space="preserve">  </w:t>
+            </w:r>
+            <w:r>
+              <w:rPr>
+                <w:lang w:val="en-GB"/>
+              </w:rPr>
+              <w:t xml:space="preserve"> </w:t>
+            </w:r>
+            <w:r>
+              <w:rPr>
+                <w:lang w:val="en-GB"/>
+              </w:rPr>
+              <w:t xml:space="preserve"> </w:t>
+            </w:r>
+            <w:r>
+              <w:rPr>
+                <w:lang w:val="en-GB"/>
+              </w:rPr>
+              <w:t xml:space="preserve"> </w:t>
+            </w:r>
+            <w:r>
+              <w:rPr>
+                <w:lang w:val="en-GB"/>
+              </w:rPr>
+              <w:t xml:space="preserve"> </w:t>
+            </w:r>
+            <w:r>
+              <w:rPr>
+                <w:lang w:val="en-GB"/>
+              </w:rPr>
+              <w:t>Done</w:t>
+            </w:r>
           </w:p>
         </w:tc>
         <w:tc>
@@ -768,6 +1044,13 @@
                 <w:lang w:val="en-GB"/>
               </w:rPr>
             </w:pPr>
+          </w:p>
+          <w:p>
+            <w:pPr>
+              <w:rPr>
+                <w:lang w:val="en-GB"/>
+              </w:rPr>
+            </w:pPr>
             <w:r>
               <w:rPr>
                 <w:lang w:val="en-GB"/>
@@ -800,6 +1083,13 @@
               </w:rPr>
               <w:t>3.top menu add to cart Management</w:t>
             </w:r>
+          </w:p>
+          <w:p>
+            <w:pPr>
+              <w:rPr>
+                <w:lang w:val="en-GB"/>
+              </w:rPr>
+            </w:pPr>
           </w:p>
           <w:p>
             <w:pPr>
@@ -842,7 +1132,60 @@
               <w:rPr>
                 <w:lang w:val="en-GB"/>
               </w:rPr>
+              <w:lastRenderedPageBreak/>
               <w:t>6</w:t>
+            </w:r>
+          </w:p>
+          <w:p>
+            <w:pPr>
+              <w:rPr>
+                <w:lang w:val="en-GB"/>
+              </w:rPr>
+            </w:pPr>
+            <w:r>
+              <w:rPr>
+                <w:lang w:val="en-GB"/>
+              </w:rPr>
+              <w:t xml:space="preserve">                                                     </w:t>
+            </w:r>
+          </w:p>
+          <w:p>
+            <w:pPr>
+              <w:rPr>
+                <w:lang w:val="en-GB"/>
+              </w:rPr>
+            </w:pPr>
+            <w:r>
+              <w:rPr>
+                <w:lang w:val="en-GB"/>
+              </w:rPr>
+              <w:t xml:space="preserve">                                                                                   </w:t>
+            </w:r>
+          </w:p>
+          <w:p>
+            <w:pPr>
+              <w:rPr>
+                <w:lang w:val="en-GB"/>
+              </w:rPr>
+            </w:pPr>
+            <w:r>
+              <w:rPr>
+                <w:lang w:val="en-GB"/>
+              </w:rPr>
+              <w:t xml:space="preserve">                                                                                                 </w:t>
+            </w:r>
+          </w:p>
+          <w:p>
+            <w:pPr>
+              <w:rPr>
+                <w:lang w:val="en-GB"/>
+              </w:rPr>
+            </w:pPr>
+            <w:r>
+              <w:rPr>
+                <w:lang w:val="en-GB"/>
+              </w:rPr>
+              <w:t xml:space="preserve">                                                                          Done</w:t>
             </w:r>
           </w:p>
         </w:tc>
@@ -914,6 +1257,13 @@
               </w:rPr>
               <w:t>5.admin order page</w:t>
             </w:r>
+          </w:p>
+          <w:p>
+            <w:pPr>
+              <w:rPr>
+                <w:lang w:val="en-GB"/>
+              </w:rPr>
+            </w:pPr>
           </w:p>
         </w:tc>
       </w:tr>
@@ -935,8 +1285,58 @@
               <w:rPr>
                 <w:lang w:val="en-GB"/>
               </w:rPr>
-              <w:lastRenderedPageBreak/>
               <w:t>7</w:t>
+            </w:r>
+          </w:p>
+          <w:p>
+            <w:pPr>
+              <w:rPr>
+                <w:lang w:val="en-GB"/>
+              </w:rPr>
+            </w:pPr>
+          </w:p>
+          <w:p>
+            <w:pPr>
+              <w:rPr>
+                <w:lang w:val="en-GB"/>
+              </w:rPr>
+            </w:pPr>
+            <w:r>
+              <w:rPr>
+                <w:lang w:val="en-GB"/>
+              </w:rPr>
+              <w:t xml:space="preserve">                                                                       </w:t>
+            </w:r>
+          </w:p>
+          <w:p>
+            <w:pPr>
+              <w:rPr>
+                <w:lang w:val="en-GB"/>
+              </w:rPr>
+            </w:pPr>
+            <w:r>
+              <w:rPr>
+                <w:lang w:val="en-GB"/>
+              </w:rPr>
+              <w:t xml:space="preserve">                                                                       </w:t>
+            </w:r>
+            <w:r>
+              <w:rPr>
+                <w:lang w:val="en-GB"/>
+              </w:rPr>
+              <w:t xml:space="preserve">  </w:t>
+            </w:r>
+            <w:r>
+              <w:rPr>
+                <w:lang w:val="en-GB"/>
+              </w:rPr>
+              <w:t xml:space="preserve"> </w:t>
+            </w:r>
+            <w:r>
+              <w:rPr>
+                <w:lang w:val="en-GB"/>
+              </w:rPr>
+              <w:t>Done</w:t>
             </w:r>
           </w:p>
         </w:tc>
@@ -950,6 +1350,13 @@
                 <w:lang w:val="en-GB"/>
               </w:rPr>
             </w:pPr>
+          </w:p>
+          <w:p>
+            <w:pPr>
+              <w:rPr>
+                <w:lang w:val="en-GB"/>
+              </w:rPr>
+            </w:pPr>
             <w:r>
               <w:rPr>
                 <w:lang w:val="en-GB"/>
@@ -988,6 +1395,13 @@
               </w:rPr>
               <w:t>3.Order invoice</w:t>
             </w:r>
+          </w:p>
+          <w:p>
+            <w:pPr>
+              <w:rPr>
+                <w:lang w:val="en-GB"/>
+              </w:rPr>
+            </w:pPr>
           </w:p>
           <w:p>
             <w:pPr>
@@ -1025,6 +1439,64 @@
               <w:t>-9</w:t>
             </w:r>
           </w:p>
+          <w:p>
+            <w:pPr>
+              <w:rPr>
+                <w:lang w:val="en-GB"/>
+              </w:rPr>
+            </w:pPr>
+          </w:p>
+          <w:p>
+            <w:pPr>
+              <w:rPr>
+                <w:lang w:val="en-GB"/>
+              </w:rPr>
+            </w:pPr>
+          </w:p>
+          <w:p>
+            <w:pPr>
+              <w:rPr>
+                <w:lang w:val="en-GB"/>
+              </w:rPr>
+            </w:pPr>
+          </w:p>
+          <w:p>
+            <w:pPr>
+              <w:rPr>
+                <w:lang w:val="en-GB"/>
+              </w:rPr>
+            </w:pPr>
+            <w:r>
+              <w:rPr>
+                <w:lang w:val="en-GB"/>
+              </w:rPr>
+              <w:t xml:space="preserve">                                                                       </w:t>
+            </w:r>
+            <w:r>
+              <w:rPr>
+                <w:lang w:val="en-GB"/>
+              </w:rPr>
+              <w:t xml:space="preserve"> </w:t>
+            </w:r>
+            <w:r>
+              <w:rPr>
+                <w:lang w:val="en-GB"/>
+              </w:rPr>
+              <w:t xml:space="preserve"> </w:t>
+            </w:r>
+            <w:r>
+              <w:rPr>
+                <w:lang w:val="en-GB"/>
+              </w:rPr>
+              <w:t xml:space="preserve"> </w:t>
+            </w:r>
+            <w:r>
+              <w:rPr>
+                <w:lang w:val="en-GB"/>
+              </w:rPr>
+              <w:t>Done</w:t>
+            </w:r>
+          </w:p>
         </w:tc>
         <w:tc>
           <w:tcPr>
@@ -1094,6 +1566,13 @@
               </w:rPr>
               <w:t>5.delivery boy assign</w:t>
             </w:r>
+          </w:p>
+          <w:p>
+            <w:pPr>
+              <w:rPr>
+                <w:lang w:val="en-GB"/>
+              </w:rPr>
+            </w:pPr>
           </w:p>
         </w:tc>
       </w:tr>
@@ -1118,6 +1597,47 @@
               <w:t>9-11</w:t>
             </w:r>
           </w:p>
+          <w:p>
+            <w:pPr>
+              <w:rPr>
+                <w:lang w:val="en-GB"/>
+              </w:rPr>
+            </w:pPr>
+          </w:p>
+          <w:p>
+            <w:pPr>
+              <w:rPr>
+                <w:lang w:val="en-GB"/>
+              </w:rPr>
+            </w:pPr>
+          </w:p>
+          <w:p>
+            <w:pPr>
+              <w:rPr>
+                <w:lang w:val="en-GB"/>
+              </w:rPr>
+            </w:pPr>
+          </w:p>
+          <w:p>
+            <w:pPr>
+              <w:rPr>
+                <w:lang w:val="en-GB"/>
+              </w:rPr>
+            </w:pPr>
+          </w:p>
+          <w:p>
+            <w:pPr>
+              <w:rPr>
+                <w:lang w:val="en-GB"/>
+              </w:rPr>
+            </w:pPr>
+            <w:r>
+              <w:rPr>
+                <w:lang w:val="en-GB"/>
+              </w:rPr>
+              <w:t xml:space="preserve">                                                                        Done</w:t>
+            </w:r>
+          </w:p>
         </w:tc>
         <w:tc>
           <w:tcPr>
@@ -1200,34 +1720,61 @@
                 <w:color w:val="FF0000"/>
                 <w:lang w:val="en-GB"/>
               </w:rPr>
-              <w:t>5.Payment gateway integration</w:t>
+              <w:t xml:space="preserve">5.Payment gateway </w:t>
             </w:r>
             <w:r>
               <w:rPr>
                 <w:color w:val="FF0000"/>
                 <w:lang w:val="en-GB"/>
               </w:rPr>
+              <w:t>integration (</w:t>
+            </w:r>
+            <w:r>
+              <w:rPr>
+                <w:color w:val="FF0000"/>
+                <w:lang w:val="en-GB"/>
+              </w:rPr>
+              <w:t>Bikash</w:t>
+            </w:r>
+            <w:r>
+              <w:rPr>
+                <w:color w:val="FF0000"/>
+                <w:lang w:val="en-GB"/>
+              </w:rPr>
+              <w:t>/stripe/</w:t>
+            </w:r>
+            <w:r>
+              <w:rPr>
+                <w:color w:val="FF0000"/>
+                <w:lang w:val="en-GB"/>
+              </w:rPr>
+              <w:t>PayPal</w:t>
+            </w:r>
+            <w:r>
+              <w:rPr>
+                <w:color w:val="FF0000"/>
+                <w:lang w:val="en-GB"/>
+              </w:rPr>
+              <w:t>)</w:t>
+            </w:r>
+            <w:r>
+              <w:rPr>
+                <w:color w:val="FF0000"/>
+                <w:lang w:val="en-GB"/>
+              </w:rPr>
+              <w:t xml:space="preserve"> </w:t>
+            </w:r>
+            <w:r>
+              <w:rPr>
+                <w:color w:val="FF0000"/>
+                <w:lang w:val="en-GB"/>
+              </w:rPr>
               <w:t>(**trying)</w:t>
             </w:r>
           </w:p>
           <w:p>
             <w:pPr>
               <w:rPr>
-                <w:color w:val="FF0000"/>
-                <w:lang w:val="en-GB"/>
-              </w:rPr>
-            </w:pPr>
-            <w:r>
-              <w:rPr>
-                <w:color w:val="FF0000"/>
-                <w:lang w:val="en-GB"/>
-              </w:rPr>
-              <w:t>(Bkash ,wallet)</w:t>
-            </w:r>
-          </w:p>
-          <w:p>
-            <w:pPr>
-              <w:rPr>
                 <w:lang w:val="en-GB"/>
               </w:rPr>
             </w:pPr>
@@ -1237,6 +1784,20 @@
               </w:rPr>
               <w:t>6.Delivery boy integration</w:t>
             </w:r>
+          </w:p>
+          <w:p>
+            <w:pPr>
+              <w:rPr>
+                <w:lang w:val="en-GB"/>
+              </w:rPr>
+            </w:pPr>
+          </w:p>
+          <w:p>
+            <w:pPr>
+              <w:rPr>
+                <w:lang w:val="en-GB"/>
+              </w:rPr>
+            </w:pPr>
           </w:p>
         </w:tc>
       </w:tr>
@@ -1261,6 +1822,33 @@
               <w:t>12</w:t>
             </w:r>
           </w:p>
+          <w:p>
+            <w:pPr>
+              <w:rPr>
+                <w:lang w:val="en-GB"/>
+              </w:rPr>
+            </w:pPr>
+          </w:p>
+          <w:p>
+            <w:pPr>
+              <w:rPr>
+                <w:lang w:val="en-GB"/>
+              </w:rPr>
+            </w:pPr>
+          </w:p>
+          <w:p>
+            <w:pPr>
+              <w:rPr>
+                <w:lang w:val="en-GB"/>
+              </w:rPr>
+            </w:pPr>
+            <w:r>
+              <w:rPr>
+                <w:lang w:val="en-GB"/>
+              </w:rPr>
+              <w:t xml:space="preserve">                                                                         Done</w:t>
+            </w:r>
+          </w:p>
         </w:tc>
         <w:tc>
           <w:tcPr>
@@ -1325,6 +1913,42 @@
               </w:rPr>
               <w:t xml:space="preserve">4.Admin wallet/add money </w:t>
             </w:r>
+            <w:r>
+              <w:rPr>
+                <w:color w:val="FF0000"/>
+                <w:lang w:val="en-GB"/>
+              </w:rPr>
+              <w:t>(**trying)</w:t>
+            </w:r>
+          </w:p>
+          <w:p>
+            <w:pPr>
+              <w:rPr>
+                <w:color w:val="FF0000"/>
+                <w:lang w:val="en-GB"/>
+              </w:rPr>
+            </w:pPr>
+            <w:r>
+              <w:rPr>
+                <w:color w:val="FF0000"/>
+                <w:lang w:val="en-GB"/>
+              </w:rPr>
+              <w:t>5.Referral Code Integration</w:t>
+            </w:r>
+            <w:r>
+              <w:rPr>
+                <w:color w:val="FF0000"/>
+                <w:lang w:val="en-GB"/>
+              </w:rPr>
+              <w:t xml:space="preserve"> </w:t>
+            </w:r>
+            <w:r>
+              <w:rPr>
+                <w:color w:val="FF0000"/>
+                <w:lang w:val="en-GB"/>
+              </w:rPr>
+              <w:t>(**trying)</w:t>
+            </w:r>
           </w:p>
           <w:p>
             <w:pPr>
@@ -1333,13 +1957,6 @@
                 <w:lang w:val="en-GB"/>
               </w:rPr>
             </w:pPr>
-            <w:r>
-              <w:rPr>
-                <w:color w:val="FF0000"/>
-                <w:lang w:val="en-GB"/>
-              </w:rPr>
-              <w:t>5.Referral Code Integration</w:t>
-            </w:r>
           </w:p>
         </w:tc>
       </w:tr>

</xml_diff>